<commit_message>
Add all changes from TSTool 10.29.00
</commit_message>
<xml_diff>
--- a/doc/UserManual/Word/01_Cover_CDSS.docx
+++ b/doc/UserManual/Word/01_Cover_CDSS.docx
@@ -392,7 +392,7 @@
           <w:bCs/>
           <w:sz w:val="18"/>
         </w:rPr>
-        <w:t>8</w:t>
+        <w:t>9</w:t>
       </w:r>
       <w:r>
         <w:rPr>
@@ -410,7 +410,7 @@
           <w:bCs/>
           <w:sz w:val="18"/>
         </w:rPr>
-        <w:t>2</w:t>
+        <w:t>0</w:t>
       </w:r>
       <w:r>
         <w:rPr>
@@ -464,7 +464,7 @@
           <w:bCs/>
           <w:sz w:val="18"/>
         </w:rPr>
-        <w:t>4</w:t>
+        <w:t>5</w:t>
       </w:r>
       <w:r>
         <w:rPr>
@@ -484,6 +484,8 @@
         </w:rPr>
         <w:t>1</w:t>
       </w:r>
+      <w:bookmarkStart w:id="0" w:name="_GoBack"/>
+      <w:bookmarkEnd w:id="0"/>
       <w:r>
         <w:rPr>
           <w:rFonts w:ascii="Arial" w:hAnsi="Arial" w:cs="Arial"/>
@@ -493,8 +495,6 @@
         </w:rPr>
         <w:t>9</w:t>
       </w:r>
-      <w:bookmarkStart w:id="0" w:name="_GoBack"/>
-      <w:bookmarkEnd w:id="0"/>
       <w:r>
         <w:br w:type="page"/>
       </w:r>

</xml_diff>

<commit_message>
All all changes from TSTool 10.31.00
</commit_message>
<xml_diff>
--- a/doc/UserManual/Word/01_Cover_CDSS.docx
+++ b/doc/UserManual/Word/01_Cover_CDSS.docx
@@ -336,12 +336,50 @@
       </w:pPr>
       <w:r>
         <w:rPr>
-          <w:rFonts w:ascii="Arial" w:hAnsi="Arial"/>
           <w:b/>
-          <w:i/>
-          <w:sz w:val="20"/>
-        </w:rPr>
-        <w:t>Open Water Foundation</w:t>
+          <w:noProof/>
+        </w:rPr>
+        <w:drawing>
+          <wp:inline distT="0" distB="0" distL="0" distR="0">
+            <wp:extent cx="1838325" cy="318403"/>
+            <wp:effectExtent l="0" t="0" r="0" b="5715"/>
+            <wp:docPr id="1" name="Picture 1"/>
+            <wp:cNvGraphicFramePr>
+              <a:graphicFrameLocks xmlns:a="http://schemas.openxmlformats.org/drawingml/2006/main" noChangeAspect="1"/>
+            </wp:cNvGraphicFramePr>
+            <a:graphic xmlns:a="http://schemas.openxmlformats.org/drawingml/2006/main">
+              <a:graphicData uri="http://schemas.openxmlformats.org/drawingml/2006/picture">
+                <pic:pic xmlns:pic="http://schemas.openxmlformats.org/drawingml/2006/picture">
+                  <pic:nvPicPr>
+                    <pic:cNvPr id="1" name="OWF-logo-horizontal-blue-water.jpg"/>
+                    <pic:cNvPicPr/>
+                  </pic:nvPicPr>
+                  <pic:blipFill>
+                    <a:blip r:embed="rId10" cstate="print">
+                      <a:extLst>
+                        <a:ext uri="{28A0092B-C50C-407E-A947-70E740481C1C}">
+                          <a14:useLocalDpi xmlns:a14="http://schemas.microsoft.com/office/drawing/2010/main" val="0"/>
+                        </a:ext>
+                      </a:extLst>
+                    </a:blip>
+                    <a:stretch>
+                      <a:fillRect/>
+                    </a:stretch>
+                  </pic:blipFill>
+                  <pic:spPr>
+                    <a:xfrm>
+                      <a:off x="0" y="0"/>
+                      <a:ext cx="2074363" cy="359285"/>
+                    </a:xfrm>
+                    <a:prstGeom prst="rect">
+                      <a:avLst/>
+                    </a:prstGeom>
+                  </pic:spPr>
+                </pic:pic>
+              </a:graphicData>
+            </a:graphic>
+          </wp:inline>
+        </w:drawing>
       </w:r>
     </w:p>
     <w:p/>
@@ -383,7 +421,7 @@
           <w:bCs/>
           <w:sz w:val="18"/>
         </w:rPr>
-        <w:t>2</w:t>
+        <w:t>3</w:t>
       </w:r>
       <w:r>
         <w:rPr>
@@ -392,7 +430,7 @@
           <w:bCs/>
           <w:sz w:val="18"/>
         </w:rPr>
-        <w:t>9</w:t>
+        <w:t>1</w:t>
       </w:r>
       <w:r>
         <w:rPr>
@@ -464,7 +502,7 @@
           <w:bCs/>
           <w:sz w:val="18"/>
         </w:rPr>
-        <w:t>5</w:t>
+        <w:t>8</w:t>
       </w:r>
       <w:r>
         <w:rPr>
@@ -482,10 +520,8 @@
           <w:bCs/>
           <w:sz w:val="18"/>
         </w:rPr>
-        <w:t>1</w:t>
+        <w:t>0</w:t>
       </w:r>
-      <w:bookmarkStart w:id="0" w:name="_GoBack"/>
-      <w:bookmarkEnd w:id="0"/>
       <w:r>
         <w:rPr>
           <w:rFonts w:ascii="Arial" w:hAnsi="Arial" w:cs="Arial"/>
@@ -493,8 +529,10 @@
           <w:bCs/>
           <w:sz w:val="18"/>
         </w:rPr>
-        <w:t>9</w:t>
+        <w:t>5</w:t>
       </w:r>
+      <w:bookmarkStart w:id="0" w:name="_GoBack"/>
+      <w:bookmarkEnd w:id="0"/>
       <w:r>
         <w:br w:type="page"/>
       </w:r>
@@ -568,12 +606,12 @@
           <w:color w:val="C0C0C0"/>
         </w:rPr>
         <w:sectPr>
-          <w:headerReference w:type="even" r:id="rId10"/>
-          <w:headerReference w:type="default" r:id="rId11"/>
-          <w:footerReference w:type="even" r:id="rId12"/>
-          <w:footerReference w:type="default" r:id="rId13"/>
-          <w:headerReference w:type="first" r:id="rId14"/>
-          <w:footerReference w:type="first" r:id="rId15"/>
+          <w:headerReference w:type="even" r:id="rId11"/>
+          <w:headerReference w:type="default" r:id="rId12"/>
+          <w:footerReference w:type="even" r:id="rId13"/>
+          <w:footerReference w:type="default" r:id="rId14"/>
+          <w:headerReference w:type="first" r:id="rId15"/>
+          <w:footerReference w:type="first" r:id="rId16"/>
           <w:type w:val="continuous"/>
           <w:pgSz w:w="12240" w:h="15840" w:code="1"/>
           <w:pgMar w:top="1440" w:right="1440" w:bottom="1440" w:left="1440" w:header="720" w:footer="720" w:gutter="0"/>

</xml_diff>

<commit_message>
Update documentation for recent code changes.
</commit_message>
<xml_diff>
--- a/doc/UserManual/Word/01_Cover_CDSS.docx
+++ b/doc/UserManual/Word/01_Cover_CDSS.docx
@@ -403,7 +403,7 @@
           <w:bCs/>
           <w:sz w:val="18"/>
         </w:rPr>
-        <w:t>10</w:t>
+        <w:t>1</w:t>
       </w:r>
       <w:r>
         <w:rPr>
@@ -412,7 +412,7 @@
           <w:bCs/>
           <w:sz w:val="18"/>
         </w:rPr>
-        <w:t>.</w:t>
+        <w:t>1</w:t>
       </w:r>
       <w:r>
         <w:rPr>
@@ -421,7 +421,7 @@
           <w:bCs/>
           <w:sz w:val="18"/>
         </w:rPr>
-        <w:t>3</w:t>
+        <w:t>.</w:t>
       </w:r>
       <w:r>
         <w:rPr>
@@ -430,7 +430,7 @@
           <w:bCs/>
           <w:sz w:val="18"/>
         </w:rPr>
-        <w:t>1</w:t>
+        <w:t>00</w:t>
       </w:r>
       <w:r>
         <w:rPr>
@@ -475,8 +475,10 @@
           <w:bCs/>
           <w:sz w:val="18"/>
         </w:rPr>
-        <w:t>4</w:t>
+        <w:t>5</w:t>
       </w:r>
+      <w:bookmarkStart w:id="0" w:name="_GoBack"/>
+      <w:bookmarkEnd w:id="0"/>
       <w:r>
         <w:rPr>
           <w:rFonts w:ascii="Arial" w:hAnsi="Arial" w:cs="Arial"/>
@@ -502,7 +504,7 @@
           <w:bCs/>
           <w:sz w:val="18"/>
         </w:rPr>
-        <w:t>8</w:t>
+        <w:t>3</w:t>
       </w:r>
       <w:r>
         <w:rPr>
@@ -520,19 +522,8 @@
           <w:bCs/>
           <w:sz w:val="18"/>
         </w:rPr>
-        <w:t>0</w:t>
+        <w:t>11</w:t>
       </w:r>
-      <w:r>
-        <w:rPr>
-          <w:rFonts w:ascii="Arial" w:hAnsi="Arial" w:cs="Arial"/>
-          <w:b/>
-          <w:bCs/>
-          <w:sz w:val="18"/>
-        </w:rPr>
-        <w:t>5</w:t>
-      </w:r>
-      <w:bookmarkStart w:id="0" w:name="_GoBack"/>
-      <w:bookmarkEnd w:id="0"/>
       <w:r>
         <w:br w:type="page"/>
       </w:r>

</xml_diff>

<commit_message>
Update documentation for final TSTool 11.00.00 changes.
</commit_message>
<xml_diff>
--- a/doc/UserManual/Word/01_Cover_CDSS.docx
+++ b/doc/UserManual/Word/01_Cover_CDSS.docx
@@ -477,8 +477,6 @@
         </w:rPr>
         <w:t>5</w:t>
       </w:r>
-      <w:bookmarkStart w:id="0" w:name="_GoBack"/>
-      <w:bookmarkEnd w:id="0"/>
       <w:r>
         <w:rPr>
           <w:rFonts w:ascii="Arial" w:hAnsi="Arial" w:cs="Arial"/>
@@ -522,8 +520,19 @@
           <w:bCs/>
           <w:sz w:val="18"/>
         </w:rPr>
-        <w:t>11</w:t>
+        <w:t>1</w:t>
       </w:r>
+      <w:r>
+        <w:rPr>
+          <w:rFonts w:ascii="Arial" w:hAnsi="Arial" w:cs="Arial"/>
+          <w:b/>
+          <w:bCs/>
+          <w:sz w:val="18"/>
+        </w:rPr>
+        <w:t>6</w:t>
+      </w:r>
+      <w:bookmarkStart w:id="0" w:name="_GoBack"/>
+      <w:bookmarkEnd w:id="0"/>
       <w:r>
         <w:br w:type="page"/>
       </w:r>

</xml_diff>

<commit_message>
Update documentation for recent changes.
</commit_message>
<xml_diff>
--- a/doc/UserManual/Word/01_Cover_CDSS.docx
+++ b/doc/UserManual/Word/01_Cover_CDSS.docx
@@ -430,7 +430,7 @@
           <w:bCs/>
           <w:sz w:val="18"/>
         </w:rPr>
-        <w:t>00</w:t>
+        <w:t>0</w:t>
       </w:r>
       <w:r>
         <w:rPr>
@@ -439,7 +439,7 @@
           <w:bCs/>
           <w:sz w:val="18"/>
         </w:rPr>
-        <w:t>.0</w:t>
+        <w:t>1</w:t>
       </w:r>
       <w:r>
         <w:rPr>
@@ -448,7 +448,7 @@
           <w:bCs/>
           <w:sz w:val="18"/>
         </w:rPr>
-        <w:t>0</w:t>
+        <w:t>.0</w:t>
       </w:r>
       <w:r>
         <w:rPr>
@@ -457,7 +457,7 @@
           <w:bCs/>
           <w:sz w:val="18"/>
         </w:rPr>
-        <w:t>, 20</w:t>
+        <w:t>0</w:t>
       </w:r>
       <w:r>
         <w:rPr>
@@ -466,7 +466,7 @@
           <w:bCs/>
           <w:sz w:val="18"/>
         </w:rPr>
-        <w:t>1</w:t>
+        <w:t>, 20</w:t>
       </w:r>
       <w:r>
         <w:rPr>
@@ -475,7 +475,7 @@
           <w:bCs/>
           <w:sz w:val="18"/>
         </w:rPr>
-        <w:t>5</w:t>
+        <w:t>1</w:t>
       </w:r>
       <w:r>
         <w:rPr>
@@ -484,7 +484,7 @@
           <w:bCs/>
           <w:sz w:val="18"/>
         </w:rPr>
-        <w:t>-</w:t>
+        <w:t>5</w:t>
       </w:r>
       <w:r>
         <w:rPr>
@@ -493,7 +493,7 @@
           <w:bCs/>
           <w:sz w:val="18"/>
         </w:rPr>
-        <w:t>0</w:t>
+        <w:t>-</w:t>
       </w:r>
       <w:r>
         <w:rPr>
@@ -502,7 +502,7 @@
           <w:bCs/>
           <w:sz w:val="18"/>
         </w:rPr>
-        <w:t>3</w:t>
+        <w:t>0</w:t>
       </w:r>
       <w:r>
         <w:rPr>
@@ -511,7 +511,7 @@
           <w:bCs/>
           <w:sz w:val="18"/>
         </w:rPr>
-        <w:t>-</w:t>
+        <w:t>3</w:t>
       </w:r>
       <w:r>
         <w:rPr>
@@ -520,7 +520,7 @@
           <w:bCs/>
           <w:sz w:val="18"/>
         </w:rPr>
-        <w:t>1</w:t>
+        <w:t>-</w:t>
       </w:r>
       <w:r>
         <w:rPr>
@@ -529,7 +529,7 @@
           <w:bCs/>
           <w:sz w:val="18"/>
         </w:rPr>
-        <w:t>6</w:t>
+        <w:t>23</w:t>
       </w:r>
       <w:bookmarkStart w:id="0" w:name="_GoBack"/>
       <w:bookmarkEnd w:id="0"/>

</xml_diff>

<commit_message>
Update documentation for changes and to prep for 11.02.03 TSTool release.
</commit_message>
<xml_diff>
--- a/doc/UserManual/Word/01_Cover_CDSS.docx
+++ b/doc/UserManual/Word/01_Cover_CDSS.docx
@@ -457,7 +457,7 @@
           <w:bCs/>
           <w:sz w:val="18"/>
         </w:rPr>
-        <w:t>0</w:t>
+        <w:t>3</w:t>
       </w:r>
       <w:r>
         <w:rPr>
@@ -529,7 +529,7 @@
           <w:bCs/>
           <w:sz w:val="18"/>
         </w:rPr>
-        <w:t>18</w:t>
+        <w:t>27</w:t>
       </w:r>
       <w:bookmarkStart w:id="0" w:name="_GoBack"/>
       <w:bookmarkEnd w:id="0"/>

</xml_diff>

<commit_message>
Update documentation for TSTool 11.03.05 release.
</commit_message>
<xml_diff>
--- a/doc/UserManual/Word/01_Cover_CDSS.docx
+++ b/doc/UserManual/Word/01_Cover_CDSS.docx
@@ -439,7 +439,7 @@
           <w:bCs/>
           <w:sz w:val="18"/>
         </w:rPr>
-        <w:t>2</w:t>
+        <w:t>3</w:t>
       </w:r>
       <w:r>
         <w:rPr>
@@ -457,7 +457,7 @@
           <w:bCs/>
           <w:sz w:val="18"/>
         </w:rPr>
-        <w:t>3</w:t>
+        <w:t>5</w:t>
       </w:r>
       <w:r>
         <w:rPr>
@@ -511,7 +511,7 @@
           <w:bCs/>
           <w:sz w:val="18"/>
         </w:rPr>
-        <w:t>5</w:t>
+        <w:t>6</w:t>
       </w:r>
       <w:r>
         <w:rPr>
@@ -529,7 +529,7 @@
           <w:bCs/>
           <w:sz w:val="18"/>
         </w:rPr>
-        <w:t>27</w:t>
+        <w:t>14</w:t>
       </w:r>
       <w:bookmarkStart w:id="0" w:name="_GoBack"/>
       <w:bookmarkEnd w:id="0"/>

</xml_diff>

<commit_message>
Update documentation to reflect 11.03.10 features and for public release.
</commit_message>
<xml_diff>
--- a/doc/UserManual/Word/01_Cover_CDSS.docx
+++ b/doc/UserManual/Word/01_Cover_CDSS.docx
@@ -448,7 +448,7 @@
           <w:bCs/>
           <w:sz w:val="18"/>
         </w:rPr>
-        <w:t>.0</w:t>
+        <w:t>.</w:t>
       </w:r>
       <w:r>
         <w:rPr>
@@ -457,7 +457,7 @@
           <w:bCs/>
           <w:sz w:val="18"/>
         </w:rPr>
-        <w:t>5</w:t>
+        <w:t>1</w:t>
       </w:r>
       <w:r>
         <w:rPr>
@@ -466,7 +466,7 @@
           <w:bCs/>
           <w:sz w:val="18"/>
         </w:rPr>
-        <w:t>, 20</w:t>
+        <w:t>0</w:t>
       </w:r>
       <w:r>
         <w:rPr>
@@ -475,7 +475,7 @@
           <w:bCs/>
           <w:sz w:val="18"/>
         </w:rPr>
-        <w:t>1</w:t>
+        <w:t>, 20</w:t>
       </w:r>
       <w:r>
         <w:rPr>
@@ -484,7 +484,7 @@
           <w:bCs/>
           <w:sz w:val="18"/>
         </w:rPr>
-        <w:t>5</w:t>
+        <w:t>1</w:t>
       </w:r>
       <w:r>
         <w:rPr>
@@ -493,7 +493,7 @@
           <w:bCs/>
           <w:sz w:val="18"/>
         </w:rPr>
-        <w:t>-</w:t>
+        <w:t>5</w:t>
       </w:r>
       <w:r>
         <w:rPr>
@@ -502,7 +502,7 @@
           <w:bCs/>
           <w:sz w:val="18"/>
         </w:rPr>
-        <w:t>0</w:t>
+        <w:t>-</w:t>
       </w:r>
       <w:r>
         <w:rPr>
@@ -511,7 +511,7 @@
           <w:bCs/>
           <w:sz w:val="18"/>
         </w:rPr>
-        <w:t>6</w:t>
+        <w:t>0</w:t>
       </w:r>
       <w:r>
         <w:rPr>
@@ -520,7 +520,7 @@
           <w:bCs/>
           <w:sz w:val="18"/>
         </w:rPr>
-        <w:t>-</w:t>
+        <w:t>6</w:t>
       </w:r>
       <w:r>
         <w:rPr>
@@ -529,7 +529,16 @@
           <w:bCs/>
           <w:sz w:val="18"/>
         </w:rPr>
-        <w:t>14</w:t>
+        <w:t>-</w:t>
+      </w:r>
+      <w:r>
+        <w:rPr>
+          <w:rFonts w:ascii="Arial" w:hAnsi="Arial" w:cs="Arial"/>
+          <w:b/>
+          <w:bCs/>
+          <w:sz w:val="18"/>
+        </w:rPr>
+        <w:t>29</w:t>
       </w:r>
       <w:bookmarkStart w:id="0" w:name="_GoBack"/>
       <w:bookmarkEnd w:id="0"/>

</xml_diff>

<commit_message>
Update documentation for enhancements to commands that write to Excel. Update release notes to version 11.04.03 release.
</commit_message>
<xml_diff>
--- a/doc/UserManual/Word/01_Cover_CDSS.docx
+++ b/doc/UserManual/Word/01_Cover_CDSS.docx
@@ -439,7 +439,7 @@
           <w:bCs/>
           <w:sz w:val="18"/>
         </w:rPr>
-        <w:t>3</w:t>
+        <w:t>4</w:t>
       </w:r>
       <w:r>
         <w:rPr>
@@ -448,7 +448,7 @@
           <w:bCs/>
           <w:sz w:val="18"/>
         </w:rPr>
-        <w:t>.</w:t>
+        <w:t>.0</w:t>
       </w:r>
       <w:r>
         <w:rPr>
@@ -457,7 +457,7 @@
           <w:bCs/>
           <w:sz w:val="18"/>
         </w:rPr>
-        <w:t>1</w:t>
+        <w:t>3</w:t>
       </w:r>
       <w:r>
         <w:rPr>
@@ -466,7 +466,7 @@
           <w:bCs/>
           <w:sz w:val="18"/>
         </w:rPr>
-        <w:t>0</w:t>
+        <w:t>, 20</w:t>
       </w:r>
       <w:r>
         <w:rPr>
@@ -475,7 +475,7 @@
           <w:bCs/>
           <w:sz w:val="18"/>
         </w:rPr>
-        <w:t>, 20</w:t>
+        <w:t>1</w:t>
       </w:r>
       <w:r>
         <w:rPr>
@@ -484,7 +484,7 @@
           <w:bCs/>
           <w:sz w:val="18"/>
         </w:rPr>
-        <w:t>1</w:t>
+        <w:t>5</w:t>
       </w:r>
       <w:r>
         <w:rPr>
@@ -493,7 +493,7 @@
           <w:bCs/>
           <w:sz w:val="18"/>
         </w:rPr>
-        <w:t>5</w:t>
+        <w:t>-</w:t>
       </w:r>
       <w:r>
         <w:rPr>
@@ -502,7 +502,7 @@
           <w:bCs/>
           <w:sz w:val="18"/>
         </w:rPr>
-        <w:t>-</w:t>
+        <w:t>0</w:t>
       </w:r>
       <w:r>
         <w:rPr>
@@ -511,7 +511,7 @@
           <w:bCs/>
           <w:sz w:val="18"/>
         </w:rPr>
-        <w:t>0</w:t>
+        <w:t>7</w:t>
       </w:r>
       <w:r>
         <w:rPr>
@@ -520,7 +520,7 @@
           <w:bCs/>
           <w:sz w:val="18"/>
         </w:rPr>
-        <w:t>6</w:t>
+        <w:t>-</w:t>
       </w:r>
       <w:r>
         <w:rPr>
@@ -529,16 +529,7 @@
           <w:bCs/>
           <w:sz w:val="18"/>
         </w:rPr>
-        <w:t>-</w:t>
-      </w:r>
-      <w:r>
-        <w:rPr>
-          <w:rFonts w:ascii="Arial" w:hAnsi="Arial" w:cs="Arial"/>
-          <w:b/>
-          <w:bCs/>
-          <w:sz w:val="18"/>
-        </w:rPr>
-        <w:t>29</w:t>
+        <w:t>15</w:t>
       </w:r>
       <w:bookmarkStart w:id="0" w:name="_GoBack"/>
       <w:bookmarkEnd w:id="0"/>

</xml_diff>

<commit_message>
Remove MexicoCSMN input type - obsolete.  Update documentation to version 11.06.00 for release.
</commit_message>
<xml_diff>
--- a/doc/UserManual/Word/01_Cover_CDSS.docx
+++ b/doc/UserManual/Word/01_Cover_CDSS.docx
@@ -81,7 +81,6 @@
           </wp:anchor>
         </w:drawing>
       </w:r>
-      <w:proofErr w:type="spellStart"/>
       <w:r>
         <w:rPr>
           <w:sz w:val="48"/>
@@ -89,7 +88,6 @@
         </w:rPr>
         <w:t>TSTool</w:t>
       </w:r>
-      <w:proofErr w:type="spellEnd"/>
       <w:r>
         <w:rPr>
           <w:sz w:val="48"/>
@@ -439,7 +437,7 @@
           <w:bCs/>
           <w:sz w:val="18"/>
         </w:rPr>
-        <w:t>4</w:t>
+        <w:t>6</w:t>
       </w:r>
       <w:r>
         <w:rPr>
@@ -457,7 +455,7 @@
           <w:bCs/>
           <w:sz w:val="18"/>
         </w:rPr>
-        <w:t>3</w:t>
+        <w:t>0</w:t>
       </w:r>
       <w:r>
         <w:rPr>
@@ -529,7 +527,7 @@
           <w:bCs/>
           <w:sz w:val="18"/>
         </w:rPr>
-        <w:t>15</w:t>
+        <w:t>26</w:t>
       </w:r>
       <w:bookmarkStart w:id="0" w:name="_GoBack"/>
       <w:bookmarkEnd w:id="0"/>

</xml_diff>

<commit_message>
Add ReadTableFromJSON command and update documentation for 11.07.05 release.
</commit_message>
<xml_diff>
--- a/doc/UserManual/Word/01_Cover_CDSS.docx
+++ b/doc/UserManual/Word/01_Cover_CDSS.docx
@@ -81,6 +81,7 @@
           </wp:anchor>
         </w:drawing>
       </w:r>
+      <w:proofErr w:type="spellStart"/>
       <w:r>
         <w:rPr>
           <w:sz w:val="48"/>
@@ -88,6 +89,7 @@
         </w:rPr>
         <w:t>TSTool</w:t>
       </w:r>
+      <w:proofErr w:type="spellEnd"/>
       <w:r>
         <w:rPr>
           <w:sz w:val="48"/>
@@ -332,6 +334,7 @@
           <w:b/>
         </w:rPr>
       </w:pPr>
+      <w:bookmarkStart w:id="0" w:name="_GoBack"/>
       <w:r>
         <w:rPr>
           <w:b/>
@@ -339,9 +342,9 @@
         </w:rPr>
         <w:drawing>
           <wp:inline distT="0" distB="0" distL="0" distR="0">
-            <wp:extent cx="1838325" cy="318403"/>
-            <wp:effectExtent l="0" t="0" r="0" b="5715"/>
-            <wp:docPr id="1" name="Picture 1"/>
+            <wp:extent cx="1485900" cy="539523"/>
+            <wp:effectExtent l="0" t="0" r="0" b="0"/>
+            <wp:docPr id="2" name="Picture 2"/>
             <wp:cNvGraphicFramePr>
               <a:graphicFrameLocks xmlns:a="http://schemas.openxmlformats.org/drawingml/2006/main" noChangeAspect="1"/>
             </wp:cNvGraphicFramePr>
@@ -349,7 +352,7 @@
               <a:graphicData uri="http://schemas.openxmlformats.org/drawingml/2006/picture">
                 <pic:pic xmlns:pic="http://schemas.openxmlformats.org/drawingml/2006/picture">
                   <pic:nvPicPr>
-                    <pic:cNvPr id="1" name="OWF-logo-horizontal-blue-water.jpg"/>
+                    <pic:cNvPr id="2" name="OWF-Logo-Color- HorizontonalWords-Transparent.png"/>
                     <pic:cNvPicPr/>
                   </pic:nvPicPr>
                   <pic:blipFill>
@@ -367,7 +370,7 @@
                   <pic:spPr>
                     <a:xfrm>
                       <a:off x="0" y="0"/>
-                      <a:ext cx="2074363" cy="359285"/>
+                      <a:ext cx="1548352" cy="562199"/>
                     </a:xfrm>
                     <a:prstGeom prst="rect">
                       <a:avLst/>
@@ -379,6 +382,7 @@
           </wp:inline>
         </w:drawing>
       </w:r>
+      <w:bookmarkEnd w:id="0"/>
     </w:p>
     <w:p/>
     <w:p>
@@ -437,7 +441,7 @@
           <w:bCs/>
           <w:sz w:val="18"/>
         </w:rPr>
-        <w:t>6</w:t>
+        <w:t>7</w:t>
       </w:r>
       <w:r>
         <w:rPr>
@@ -455,7 +459,7 @@
           <w:bCs/>
           <w:sz w:val="18"/>
         </w:rPr>
-        <w:t>0</w:t>
+        <w:t>5</w:t>
       </w:r>
       <w:r>
         <w:rPr>
@@ -500,7 +504,7 @@
           <w:bCs/>
           <w:sz w:val="18"/>
         </w:rPr>
-        <w:t>0</w:t>
+        <w:t>12</w:t>
       </w:r>
       <w:r>
         <w:rPr>
@@ -509,7 +513,7 @@
           <w:bCs/>
           <w:sz w:val="18"/>
         </w:rPr>
-        <w:t>7</w:t>
+        <w:t>-</w:t>
       </w:r>
       <w:r>
         <w:rPr>
@@ -518,19 +522,8 @@
           <w:bCs/>
           <w:sz w:val="18"/>
         </w:rPr>
-        <w:t>-</w:t>
+        <w:t>07</w:t>
       </w:r>
-      <w:r>
-        <w:rPr>
-          <w:rFonts w:ascii="Arial" w:hAnsi="Arial" w:cs="Arial"/>
-          <w:b/>
-          <w:bCs/>
-          <w:sz w:val="18"/>
-        </w:rPr>
-        <w:t>26</w:t>
-      </w:r>
-      <w:bookmarkStart w:id="0" w:name="_GoBack"/>
-      <w:bookmarkEnd w:id="0"/>
       <w:r>
         <w:br w:type="page"/>
       </w:r>
@@ -685,7 +678,15 @@
     </w:r>
     <w:r>
       <w:tab/>
-      <w:t xml:space="preserve">Appendix - DateValue Input Type - </w:t>
+      <w:t xml:space="preserve">Appendix - </w:t>
+    </w:r>
+    <w:proofErr w:type="spellStart"/>
+    <w:r>
+      <w:t>DateValue</w:t>
+    </w:r>
+    <w:proofErr w:type="spellEnd"/>
+    <w:r>
+      <w:t xml:space="preserve"> Input Type - </w:t>
     </w:r>
     <w:r>
       <w:fldChar w:fldCharType="begin"/>
@@ -780,15 +781,27 @@
         <w:tab w:val="right" w:pos="9000"/>
       </w:tabs>
     </w:pPr>
+    <w:proofErr w:type="spellStart"/>
     <w:r>
-      <w:t>TSTool Documentation</w:t>
+      <w:t>TSTool</w:t>
+    </w:r>
+    <w:proofErr w:type="spellEnd"/>
+    <w:r>
+      <w:t xml:space="preserve"> Documentation</w:t>
     </w:r>
     <w:r>
       <w:tab/>
     </w:r>
     <w:r>
       <w:tab/>
-      <w:t>DateValue Input Type</w:t>
+    </w:r>
+    <w:proofErr w:type="spellStart"/>
+    <w:r>
+      <w:t>DateValue</w:t>
+    </w:r>
+    <w:proofErr w:type="spellEnd"/>
+    <w:r>
+      <w:t xml:space="preserve"> Input Type</w:t>
     </w:r>
     <w:r>
       <w:tab/>

</xml_diff>

<commit_message>
Update release notes based on final changes before release.  Change date on 11.07.05 software release.
</commit_message>
<xml_diff>
--- a/doc/UserManual/Word/01_Cover_CDSS.docx
+++ b/doc/UserManual/Word/01_Cover_CDSS.docx
@@ -334,7 +334,6 @@
           <w:b/>
         </w:rPr>
       </w:pPr>
-      <w:bookmarkStart w:id="0" w:name="_GoBack"/>
       <w:r>
         <w:rPr>
           <w:b/>
@@ -382,7 +381,6 @@
           </wp:inline>
         </w:drawing>
       </w:r>
-      <w:bookmarkEnd w:id="0"/>
     </w:p>
     <w:p/>
     <w:p>
@@ -522,8 +520,19 @@
           <w:bCs/>
           <w:sz w:val="18"/>
         </w:rPr>
-        <w:t>07</w:t>
+        <w:t>0</w:t>
       </w:r>
+      <w:r>
+        <w:rPr>
+          <w:rFonts w:ascii="Arial" w:hAnsi="Arial" w:cs="Arial"/>
+          <w:b/>
+          <w:bCs/>
+          <w:sz w:val="18"/>
+        </w:rPr>
+        <w:t>9</w:t>
+      </w:r>
+      <w:bookmarkStart w:id="0" w:name="_GoBack"/>
+      <w:bookmarkEnd w:id="0"/>
       <w:r>
         <w:br w:type="page"/>
       </w:r>

</xml_diff>

<commit_message>
Update documentation for enhancements for 11.08.01 release.
</commit_message>
<xml_diff>
--- a/doc/UserManual/Word/01_Cover_CDSS.docx
+++ b/doc/UserManual/Word/01_Cover_CDSS.docx
@@ -439,7 +439,7 @@
           <w:bCs/>
           <w:sz w:val="18"/>
         </w:rPr>
-        <w:t>7</w:t>
+        <w:t>8</w:t>
       </w:r>
       <w:r>
         <w:rPr>
@@ -457,7 +457,7 @@
           <w:bCs/>
           <w:sz w:val="18"/>
         </w:rPr>
-        <w:t>5</w:t>
+        <w:t>1</w:t>
       </w:r>
       <w:r>
         <w:rPr>
@@ -484,7 +484,7 @@
           <w:bCs/>
           <w:sz w:val="18"/>
         </w:rPr>
-        <w:t>5</w:t>
+        <w:t>6</w:t>
       </w:r>
       <w:r>
         <w:rPr>
@@ -502,7 +502,7 @@
           <w:bCs/>
           <w:sz w:val="18"/>
         </w:rPr>
-        <w:t>12</w:t>
+        <w:t>0</w:t>
       </w:r>
       <w:r>
         <w:rPr>
@@ -511,7 +511,7 @@
           <w:bCs/>
           <w:sz w:val="18"/>
         </w:rPr>
-        <w:t>-</w:t>
+        <w:t>2</w:t>
       </w:r>
       <w:r>
         <w:rPr>
@@ -520,7 +520,7 @@
           <w:bCs/>
           <w:sz w:val="18"/>
         </w:rPr>
-        <w:t>0</w:t>
+        <w:t>-</w:t>
       </w:r>
       <w:r>
         <w:rPr>
@@ -529,7 +529,7 @@
           <w:bCs/>
           <w:sz w:val="18"/>
         </w:rPr>
-        <w:t>9</w:t>
+        <w:t>15</w:t>
       </w:r>
       <w:bookmarkStart w:id="0" w:name="_GoBack"/>
       <w:bookmarkEnd w:id="0"/>

</xml_diff>

<commit_message>
Update documentation for recent software enhancements preparing for 11.10.01 release.
</commit_message>
<xml_diff>
--- a/doc/UserManual/Word/01_Cover_CDSS.docx
+++ b/doc/UserManual/Word/01_Cover_CDSS.docx
@@ -430,7 +430,7 @@
           <w:bCs/>
           <w:sz w:val="18"/>
         </w:rPr>
-        <w:t>0</w:t>
+        <w:t>10</w:t>
       </w:r>
       <w:r>
         <w:rPr>
@@ -439,7 +439,7 @@
           <w:bCs/>
           <w:sz w:val="18"/>
         </w:rPr>
-        <w:t>8</w:t>
+        <w:t>.0</w:t>
       </w:r>
       <w:r>
         <w:rPr>
@@ -448,7 +448,7 @@
           <w:bCs/>
           <w:sz w:val="18"/>
         </w:rPr>
-        <w:t>.0</w:t>
+        <w:t>1</w:t>
       </w:r>
       <w:r>
         <w:rPr>
@@ -457,7 +457,7 @@
           <w:bCs/>
           <w:sz w:val="18"/>
         </w:rPr>
-        <w:t>1</w:t>
+        <w:t>, 20</w:t>
       </w:r>
       <w:r>
         <w:rPr>
@@ -466,7 +466,7 @@
           <w:bCs/>
           <w:sz w:val="18"/>
         </w:rPr>
-        <w:t>, 20</w:t>
+        <w:t>1</w:t>
       </w:r>
       <w:r>
         <w:rPr>
@@ -475,7 +475,7 @@
           <w:bCs/>
           <w:sz w:val="18"/>
         </w:rPr>
-        <w:t>1</w:t>
+        <w:t>6</w:t>
       </w:r>
       <w:r>
         <w:rPr>
@@ -484,7 +484,7 @@
           <w:bCs/>
           <w:sz w:val="18"/>
         </w:rPr>
-        <w:t>6</w:t>
+        <w:t>-</w:t>
       </w:r>
       <w:r>
         <w:rPr>
@@ -493,7 +493,7 @@
           <w:bCs/>
           <w:sz w:val="18"/>
         </w:rPr>
-        <w:t>-</w:t>
+        <w:t>0</w:t>
       </w:r>
       <w:r>
         <w:rPr>
@@ -502,7 +502,7 @@
           <w:bCs/>
           <w:sz w:val="18"/>
         </w:rPr>
-        <w:t>0</w:t>
+        <w:t>5</w:t>
       </w:r>
       <w:r>
         <w:rPr>
@@ -511,7 +511,7 @@
           <w:bCs/>
           <w:sz w:val="18"/>
         </w:rPr>
-        <w:t>2</w:t>
+        <w:t>-</w:t>
       </w:r>
       <w:r>
         <w:rPr>
@@ -520,16 +520,7 @@
           <w:bCs/>
           <w:sz w:val="18"/>
         </w:rPr>
-        <w:t>-</w:t>
-      </w:r>
-      <w:r>
-        <w:rPr>
-          <w:rFonts w:ascii="Arial" w:hAnsi="Arial" w:cs="Arial"/>
-          <w:b/>
-          <w:bCs/>
-          <w:sz w:val="18"/>
-        </w:rPr>
-        <w:t>15</w:t>
+        <w:t>02</w:t>
       </w:r>
       <w:bookmarkStart w:id="0" w:name="_GoBack"/>
       <w:bookmarkEnd w:id="0"/>

</xml_diff>

<commit_message>
Update documentation for new graph mouse tracker features.
</commit_message>
<xml_diff>
--- a/doc/UserManual/Word/01_Cover_CDSS.docx
+++ b/doc/UserManual/Word/01_Cover_CDSS.docx
@@ -430,7 +430,7 @@
           <w:bCs/>
           <w:sz w:val="18"/>
         </w:rPr>
-        <w:t>10</w:t>
+        <w:t>1</w:t>
       </w:r>
       <w:r>
         <w:rPr>
@@ -439,7 +439,7 @@
           <w:bCs/>
           <w:sz w:val="18"/>
         </w:rPr>
-        <w:t>.0</w:t>
+        <w:t>3</w:t>
       </w:r>
       <w:r>
         <w:rPr>
@@ -448,7 +448,7 @@
           <w:bCs/>
           <w:sz w:val="18"/>
         </w:rPr>
-        <w:t>1</w:t>
+        <w:t>.0</w:t>
       </w:r>
       <w:r>
         <w:rPr>
@@ -457,7 +457,7 @@
           <w:bCs/>
           <w:sz w:val="18"/>
         </w:rPr>
-        <w:t>, 20</w:t>
+        <w:t>0</w:t>
       </w:r>
       <w:r>
         <w:rPr>
@@ -466,7 +466,7 @@
           <w:bCs/>
           <w:sz w:val="18"/>
         </w:rPr>
-        <w:t>1</w:t>
+        <w:t>, 20</w:t>
       </w:r>
       <w:r>
         <w:rPr>
@@ -475,7 +475,7 @@
           <w:bCs/>
           <w:sz w:val="18"/>
         </w:rPr>
-        <w:t>6</w:t>
+        <w:t>1</w:t>
       </w:r>
       <w:r>
         <w:rPr>
@@ -484,7 +484,7 @@
           <w:bCs/>
           <w:sz w:val="18"/>
         </w:rPr>
-        <w:t>-</w:t>
+        <w:t>7</w:t>
       </w:r>
       <w:r>
         <w:rPr>
@@ -493,7 +493,7 @@
           <w:bCs/>
           <w:sz w:val="18"/>
         </w:rPr>
-        <w:t>0</w:t>
+        <w:t>-</w:t>
       </w:r>
       <w:r>
         <w:rPr>
@@ -502,7 +502,7 @@
           <w:bCs/>
           <w:sz w:val="18"/>
         </w:rPr>
-        <w:t>5</w:t>
+        <w:t>0</w:t>
       </w:r>
       <w:r>
         <w:rPr>
@@ -511,7 +511,7 @@
           <w:bCs/>
           <w:sz w:val="18"/>
         </w:rPr>
-        <w:t>-</w:t>
+        <w:t>3</w:t>
       </w:r>
       <w:r>
         <w:rPr>
@@ -520,7 +520,25 @@
           <w:bCs/>
           <w:sz w:val="18"/>
         </w:rPr>
-        <w:t>02</w:t>
+        <w:t>-</w:t>
+      </w:r>
+      <w:r>
+        <w:rPr>
+          <w:rFonts w:ascii="Arial" w:hAnsi="Arial" w:cs="Arial"/>
+          <w:b/>
+          <w:bCs/>
+          <w:sz w:val="18"/>
+        </w:rPr>
+        <w:t>0</w:t>
+      </w:r>
+      <w:r>
+        <w:rPr>
+          <w:rFonts w:ascii="Arial" w:hAnsi="Arial" w:cs="Arial"/>
+          <w:b/>
+          <w:bCs/>
+          <w:sz w:val="18"/>
+        </w:rPr>
+        <w:t>6</w:t>
       </w:r>
       <w:bookmarkStart w:id="0" w:name="_GoBack"/>
       <w:bookmarkEnd w:id="0"/>

</xml_diff>

<commit_message>
Update documentation for recent USGS NWIS command changes
</commit_message>
<xml_diff>
--- a/doc/UserManual/Word/01_Cover_CDSS.docx
+++ b/doc/UserManual/Word/01_Cover_CDSS.docx
@@ -81,7 +81,6 @@
           </wp:anchor>
         </w:drawing>
       </w:r>
-      <w:proofErr w:type="spellStart"/>
       <w:r>
         <w:rPr>
           <w:sz w:val="48"/>
@@ -89,7 +88,6 @@
         </w:rPr>
         <w:t>TSTool</w:t>
       </w:r>
-      <w:proofErr w:type="spellEnd"/>
       <w:r>
         <w:rPr>
           <w:sz w:val="48"/>
@@ -538,7 +536,7 @@
           <w:bCs/>
           <w:sz w:val="18"/>
         </w:rPr>
-        <w:t>6</w:t>
+        <w:t>7</w:t>
       </w:r>
       <w:bookmarkStart w:id="0" w:name="_GoBack"/>
       <w:bookmarkEnd w:id="0"/>
@@ -696,15 +694,7 @@
     </w:r>
     <w:r>
       <w:tab/>
-      <w:t xml:space="preserve">Appendix - </w:t>
-    </w:r>
-    <w:proofErr w:type="spellStart"/>
-    <w:r>
-      <w:t>DateValue</w:t>
-    </w:r>
-    <w:proofErr w:type="spellEnd"/>
-    <w:r>
-      <w:t xml:space="preserve"> Input Type - </w:t>
+      <w:t xml:space="preserve">Appendix - DateValue Input Type - </w:t>
     </w:r>
     <w:r>
       <w:fldChar w:fldCharType="begin"/>
@@ -799,27 +789,15 @@
         <w:tab w:val="right" w:pos="9000"/>
       </w:tabs>
     </w:pPr>
-    <w:proofErr w:type="spellStart"/>
     <w:r>
-      <w:t>TSTool</w:t>
-    </w:r>
-    <w:proofErr w:type="spellEnd"/>
-    <w:r>
-      <w:t xml:space="preserve"> Documentation</w:t>
+      <w:t>TSTool Documentation</w:t>
     </w:r>
     <w:r>
       <w:tab/>
     </w:r>
     <w:r>
       <w:tab/>
-    </w:r>
-    <w:proofErr w:type="spellStart"/>
-    <w:r>
-      <w:t>DateValue</w:t>
-    </w:r>
-    <w:proofErr w:type="spellEnd"/>
-    <w:r>
-      <w:t xml:space="preserve"> Input Type</w:t>
+      <w:t>DateValue Input Type</w:t>
     </w:r>
     <w:r>
       <w:tab/>

</xml_diff>

<commit_message>
Documentation cleanup for TSTool 12.00.00 release
</commit_message>
<xml_diff>
--- a/doc/UserManual/Word/01_Cover_CDSS.docx
+++ b/doc/UserManual/Word/01_Cover_CDSS.docx
@@ -81,6 +81,7 @@
           </wp:anchor>
         </w:drawing>
       </w:r>
+      <w:proofErr w:type="spellStart"/>
       <w:r>
         <w:rPr>
           <w:sz w:val="48"/>
@@ -88,6 +89,7 @@
         </w:rPr>
         <w:t>TSTool</w:t>
       </w:r>
+      <w:proofErr w:type="spellEnd"/>
       <w:r>
         <w:rPr>
           <w:sz w:val="48"/>
@@ -410,7 +412,7 @@
           <w:bCs/>
           <w:sz w:val="18"/>
         </w:rPr>
-        <w:t>1</w:t>
+        <w:t>2</w:t>
       </w:r>
       <w:r>
         <w:rPr>
@@ -428,7 +430,7 @@
           <w:bCs/>
           <w:sz w:val="18"/>
         </w:rPr>
-        <w:t>1</w:t>
+        <w:t>00</w:t>
       </w:r>
       <w:r>
         <w:rPr>
@@ -437,7 +439,7 @@
           <w:bCs/>
           <w:sz w:val="18"/>
         </w:rPr>
-        <w:t>3</w:t>
+        <w:t>.0</w:t>
       </w:r>
       <w:r>
         <w:rPr>
@@ -446,7 +448,7 @@
           <w:bCs/>
           <w:sz w:val="18"/>
         </w:rPr>
-        <w:t>.0</w:t>
+        <w:t>0</w:t>
       </w:r>
       <w:r>
         <w:rPr>
@@ -455,7 +457,7 @@
           <w:bCs/>
           <w:sz w:val="18"/>
         </w:rPr>
-        <w:t>0</w:t>
+        <w:t>, 20</w:t>
       </w:r>
       <w:r>
         <w:rPr>
@@ -464,7 +466,7 @@
           <w:bCs/>
           <w:sz w:val="18"/>
         </w:rPr>
-        <w:t>, 20</w:t>
+        <w:t>1</w:t>
       </w:r>
       <w:r>
         <w:rPr>
@@ -473,7 +475,7 @@
           <w:bCs/>
           <w:sz w:val="18"/>
         </w:rPr>
-        <w:t>1</w:t>
+        <w:t>7</w:t>
       </w:r>
       <w:r>
         <w:rPr>
@@ -482,7 +484,7 @@
           <w:bCs/>
           <w:sz w:val="18"/>
         </w:rPr>
-        <w:t>7</w:t>
+        <w:t>-</w:t>
       </w:r>
       <w:r>
         <w:rPr>
@@ -491,7 +493,7 @@
           <w:bCs/>
           <w:sz w:val="18"/>
         </w:rPr>
-        <w:t>-</w:t>
+        <w:t>0</w:t>
       </w:r>
       <w:r>
         <w:rPr>
@@ -500,7 +502,7 @@
           <w:bCs/>
           <w:sz w:val="18"/>
         </w:rPr>
-        <w:t>0</w:t>
+        <w:t>4</w:t>
       </w:r>
       <w:r>
         <w:rPr>
@@ -509,7 +511,7 @@
           <w:bCs/>
           <w:sz w:val="18"/>
         </w:rPr>
-        <w:t>3</w:t>
+        <w:t>-</w:t>
       </w:r>
       <w:r>
         <w:rPr>
@@ -518,25 +520,7 @@
           <w:bCs/>
           <w:sz w:val="18"/>
         </w:rPr>
-        <w:t>-</w:t>
-      </w:r>
-      <w:r>
-        <w:rPr>
-          <w:rFonts w:ascii="Arial" w:hAnsi="Arial" w:cs="Arial"/>
-          <w:b/>
-          <w:bCs/>
-          <w:sz w:val="18"/>
-        </w:rPr>
-        <w:t>0</w:t>
-      </w:r>
-      <w:r>
-        <w:rPr>
-          <w:rFonts w:ascii="Arial" w:hAnsi="Arial" w:cs="Arial"/>
-          <w:b/>
-          <w:bCs/>
-          <w:sz w:val="18"/>
-        </w:rPr>
-        <w:t>7</w:t>
+        <w:t>24</w:t>
       </w:r>
       <w:bookmarkStart w:id="0" w:name="_GoBack"/>
       <w:bookmarkEnd w:id="0"/>
@@ -694,7 +678,15 @@
     </w:r>
     <w:r>
       <w:tab/>
-      <w:t xml:space="preserve">Appendix - DateValue Input Type - </w:t>
+      <w:t xml:space="preserve">Appendix - </w:t>
+    </w:r>
+    <w:proofErr w:type="spellStart"/>
+    <w:r>
+      <w:t>DateValue</w:t>
+    </w:r>
+    <w:proofErr w:type="spellEnd"/>
+    <w:r>
+      <w:t xml:space="preserve"> Input Type - </w:t>
     </w:r>
     <w:r>
       <w:fldChar w:fldCharType="begin"/>
@@ -789,15 +781,27 @@
         <w:tab w:val="right" w:pos="9000"/>
       </w:tabs>
     </w:pPr>
+    <w:proofErr w:type="spellStart"/>
     <w:r>
-      <w:t>TSTool Documentation</w:t>
+      <w:t>TSTool</w:t>
+    </w:r>
+    <w:proofErr w:type="spellEnd"/>
+    <w:r>
+      <w:t xml:space="preserve"> Documentation</w:t>
     </w:r>
     <w:r>
       <w:tab/>
     </w:r>
     <w:r>
       <w:tab/>
-      <w:t>DateValue Input Type</w:t>
+    </w:r>
+    <w:proofErr w:type="spellStart"/>
+    <w:r>
+      <w:t>DateValue</w:t>
+    </w:r>
+    <w:proofErr w:type="spellEnd"/>
+    <w:r>
+      <w:t xml:space="preserve"> Input Type</w:t>
     </w:r>
     <w:r>
       <w:tab/>

</xml_diff>